<commit_message>
compte rendu de l'entrevue -> terminé
</commit_message>
<xml_diff>
--- a/entrevue.docx
+++ b/entrevue.docx
@@ -1,6 +1,6 @@
 
 <file path=word/document.xml><?xml version="1.0" encoding="utf-8"?>
-<w:document xmlns:wpc="http://schemas.microsoft.com/office/word/2010/wordprocessingCanvas" xmlns:cx="http://schemas.microsoft.com/office/drawing/2014/chartex" xmlns:cx1="http://schemas.microsoft.com/office/drawing/2015/9/8/chartex" xmlns:cx2="http://schemas.microsoft.com/office/drawing/2015/10/21/chartex" xmlns:cx3="http://schemas.microsoft.com/office/drawing/2016/5/9/chartex" xmlns:cx4="http://schemas.microsoft.com/office/drawing/2016/5/10/chartex" xmlns:cx5="http://schemas.microsoft.com/office/drawing/2016/5/11/chartex" xmlns:cx6="http://schemas.microsoft.com/office/drawing/2016/5/12/chartex" xmlns:cx7="http://schemas.microsoft.com/office/drawing/2016/5/13/chartex" xmlns:cx8="http://schemas.microsoft.com/office/drawing/2016/5/14/chartex" xmlns:mc="http://schemas.openxmlformats.org/markup-compatibility/2006" xmlns:aink="http://schemas.microsoft.com/office/drawing/2016/ink" xmlns:am3d="http://schemas.microsoft.com/office/drawing/2017/model3d" xmlns:o="urn:schemas-microsoft-com:office:office" xmlns:r="http://schemas.openxmlformats.org/officeDocument/2006/relationships" xmlns:m="http://schemas.openxmlformats.org/officeDocument/2006/math" xmlns:v="urn:schemas-microsoft-com:vml" xmlns:wp14="http://schemas.microsoft.com/office/word/2010/wordprocessingDrawing" xmlns:wp="http://schemas.openxmlformats.org/drawingml/2006/wordprocessingDrawing" xmlns:w10="urn:schemas-microsoft-com:office:word" xmlns:w="http://schemas.openxmlformats.org/wordprocessingml/2006/main" xmlns:w14="http://schemas.microsoft.com/office/word/2010/wordml" xmlns:w15="http://schemas.microsoft.com/office/word/2012/wordml" xmlns:w16cid="http://schemas.microsoft.com/office/word/2016/wordml/cid" xmlns:w16se="http://schemas.microsoft.com/office/word/2015/wordml/symex" xmlns:wpg="http://schemas.microsoft.com/office/word/2010/wordprocessingGroup" xmlns:wpi="http://schemas.microsoft.com/office/word/2010/wordprocessingInk" xmlns:wne="http://schemas.microsoft.com/office/word/2006/wordml" xmlns:wps="http://schemas.microsoft.com/office/word/2010/wordprocessingShape" mc:Ignorable="w14 w15 w16se w16cid wp14">
+<w:document xmlns:wpc="http://schemas.microsoft.com/office/word/2010/wordprocessingCanvas" xmlns:cx="http://schemas.microsoft.com/office/drawing/2014/chartex" xmlns:cx1="http://schemas.microsoft.com/office/drawing/2015/9/8/chartex" xmlns:cx2="http://schemas.microsoft.com/office/drawing/2015/10/21/chartex" xmlns:cx3="http://schemas.microsoft.com/office/drawing/2016/5/9/chartex" xmlns:cx4="http://schemas.microsoft.com/office/drawing/2016/5/10/chartex" xmlns:cx5="http://schemas.microsoft.com/office/drawing/2016/5/11/chartex" xmlns:cx6="http://schemas.microsoft.com/office/drawing/2016/5/12/chartex" xmlns:cx7="http://schemas.microsoft.com/office/drawing/2016/5/13/chartex" xmlns:cx8="http://schemas.microsoft.com/office/drawing/2016/5/14/chartex" xmlns:mc="http://schemas.openxmlformats.org/markup-compatibility/2006" xmlns:aink="http://schemas.microsoft.com/office/drawing/2016/ink" xmlns:am3d="http://schemas.microsoft.com/office/drawing/2017/model3d" xmlns:o="urn:schemas-microsoft-com:office:office" xmlns:oel="http://schemas.microsoft.com/office/2019/extlst" xmlns:r="http://schemas.openxmlformats.org/officeDocument/2006/relationships" xmlns:m="http://schemas.openxmlformats.org/officeDocument/2006/math" xmlns:v="urn:schemas-microsoft-com:vml" xmlns:wp14="http://schemas.microsoft.com/office/word/2010/wordprocessingDrawing" xmlns:wp="http://schemas.openxmlformats.org/drawingml/2006/wordprocessingDrawing" xmlns:w10="urn:schemas-microsoft-com:office:word" xmlns:w="http://schemas.openxmlformats.org/wordprocessingml/2006/main" xmlns:w14="http://schemas.microsoft.com/office/word/2010/wordml" xmlns:w15="http://schemas.microsoft.com/office/word/2012/wordml" xmlns:w16cex="http://schemas.microsoft.com/office/word/2018/wordml/cex" xmlns:w16cid="http://schemas.microsoft.com/office/word/2016/wordml/cid" xmlns:w16="http://schemas.microsoft.com/office/word/2018/wordml" xmlns:w16du="http://schemas.microsoft.com/office/word/2023/wordml/word16du" xmlns:w16sdtdh="http://schemas.microsoft.com/office/word/2020/wordml/sdtdatahash" xmlns:w16sdtfl="http://schemas.microsoft.com/office/word/2024/wordml/sdtformatlock" xmlns:w16se="http://schemas.microsoft.com/office/word/2015/wordml/symex" xmlns:wpg="http://schemas.microsoft.com/office/word/2010/wordprocessingGroup" xmlns:wpi="http://schemas.microsoft.com/office/word/2010/wordprocessingInk" xmlns:wne="http://schemas.microsoft.com/office/word/2006/wordml" xmlns:wps="http://schemas.microsoft.com/office/word/2010/wordprocessingShape" mc:Ignorable="w14 w15 w16se w16cid w16 w16cex w16sdtdh w16sdtfl w16du wp14">
   <w:body>
     <w:p>
       <w:pPr>
@@ -10,12 +10,12 @@
           <w:numId w:val="2"/>
         </w:numPr>
         <w:rPr>
-          <w:highlight w:val="green"/>
-        </w:rPr>
-      </w:pPr>
-      <w:r>
-        <w:rPr>
-          <w:highlight w:val="green"/>
+          <w:highlight w:val="yellow"/>
+        </w:rPr>
+      </w:pPr>
+      <w:r>
+        <w:rPr>
+          <w:highlight w:val="yellow"/>
         </w:rPr>
         <w:t>Quelle est votre tâche préférée au travail?</w:t>
       </w:r>
@@ -28,12 +28,12 @@
           <w:numId w:val="2"/>
         </w:numPr>
         <w:rPr>
-          <w:highlight w:val="green"/>
-        </w:rPr>
-      </w:pPr>
-      <w:r>
-        <w:rPr>
-          <w:highlight w:val="green"/>
+          <w:highlight w:val="yellow"/>
+        </w:rPr>
+      </w:pPr>
+      <w:r>
+        <w:rPr>
+          <w:highlight w:val="yellow"/>
         </w:rPr>
         <w:t>Devez-vous consacrer votre temps personnel à votre travail?</w:t>
       </w:r>
@@ -46,12 +46,12 @@
           <w:numId w:val="2"/>
         </w:numPr>
         <w:rPr>
-          <w:highlight w:val="green"/>
-        </w:rPr>
-      </w:pPr>
-      <w:r>
-        <w:rPr>
-          <w:highlight w:val="green"/>
+          <w:highlight w:val="yellow"/>
+        </w:rPr>
+      </w:pPr>
+      <w:r>
+        <w:rPr>
+          <w:highlight w:val="yellow"/>
         </w:rPr>
         <w:t>Quel est la situation la plus stressante que vous avez vécu au travail?</w:t>
       </w:r>
@@ -64,12 +64,12 @@
           <w:numId w:val="2"/>
         </w:numPr>
         <w:rPr>
-          <w:highlight w:val="green"/>
-        </w:rPr>
-      </w:pPr>
-      <w:r>
-        <w:rPr>
-          <w:highlight w:val="green"/>
+          <w:highlight w:val="yellow"/>
+        </w:rPr>
+      </w:pPr>
+      <w:r>
+        <w:rPr>
+          <w:highlight w:val="yellow"/>
         </w:rPr>
         <w:t>Qu’aimez-vous le plus de votre travail?</w:t>
       </w:r>
@@ -82,12 +82,12 @@
           <w:numId w:val="2"/>
         </w:numPr>
         <w:rPr>
-          <w:highlight w:val="green"/>
-        </w:rPr>
-      </w:pPr>
-      <w:r>
-        <w:rPr>
-          <w:highlight w:val="green"/>
+          <w:highlight w:val="yellow"/>
+        </w:rPr>
+      </w:pPr>
+      <w:r>
+        <w:rPr>
+          <w:highlight w:val="yellow"/>
         </w:rPr>
         <w:t>Comment restez-vous à jour face aux nouvelles technologies?</w:t>
       </w:r>
@@ -100,12 +100,12 @@
           <w:numId w:val="2"/>
         </w:numPr>
         <w:rPr>
-          <w:highlight w:val="green"/>
-        </w:rPr>
-      </w:pPr>
-      <w:r>
-        <w:rPr>
-          <w:highlight w:val="green"/>
+          <w:highlight w:val="yellow"/>
+        </w:rPr>
+      </w:pPr>
+      <w:r>
+        <w:rPr>
+          <w:highlight w:val="yellow"/>
         </w:rPr>
         <w:t>Pourquoi avoir choisi ce domaine?</w:t>
       </w:r>
@@ -118,12 +118,12 @@
           <w:numId w:val="2"/>
         </w:numPr>
         <w:rPr>
-          <w:highlight w:val="green"/>
-        </w:rPr>
-      </w:pPr>
-      <w:r>
-        <w:rPr>
-          <w:highlight w:val="green"/>
+          <w:highlight w:val="yellow"/>
+        </w:rPr>
+      </w:pPr>
+      <w:r>
+        <w:rPr>
+          <w:highlight w:val="yellow"/>
         </w:rPr>
         <w:t>Qui/Quoi vous a motivé à aller dans ce domaine?</w:t>
       </w:r>
@@ -136,12 +136,13 @@
           <w:numId w:val="2"/>
         </w:numPr>
         <w:rPr>
-          <w:highlight w:val="green"/>
-        </w:rPr>
-      </w:pPr>
-      <w:r>
-        <w:rPr>
-          <w:highlight w:val="green"/>
+          <w:highlight w:val="yellow"/>
+        </w:rPr>
+      </w:pPr>
+      <w:bookmarkStart w:id="0" w:name="_Hlk208875280"/>
+      <w:r>
+        <w:rPr>
+          <w:highlight w:val="yellow"/>
         </w:rPr>
         <w:t>Avez-vous suffisamment de temps pour votre famille?</w:t>
       </w:r>
@@ -154,12 +155,14 @@
           <w:numId w:val="1"/>
         </w:numPr>
         <w:rPr>
-          <w:highlight w:val="green"/>
-        </w:rPr>
-      </w:pPr>
-      <w:r>
-        <w:rPr>
-          <w:highlight w:val="green"/>
+          <w:highlight w:val="yellow"/>
+        </w:rPr>
+      </w:pPr>
+      <w:bookmarkStart w:id="1" w:name="_Hlk208876290"/>
+      <w:bookmarkEnd w:id="0"/>
+      <w:r>
+        <w:rPr>
+          <w:highlight w:val="yellow"/>
         </w:rPr>
         <w:t>Avez-vous le temps pour des projets à l’extérieur du travail?</w:t>
       </w:r>
@@ -172,12 +175,14 @@
           <w:numId w:val="1"/>
         </w:numPr>
         <w:rPr>
-          <w:highlight w:val="green"/>
-        </w:rPr>
-      </w:pPr>
-      <w:r>
-        <w:rPr>
-          <w:highlight w:val="green"/>
+          <w:highlight w:val="yellow"/>
+        </w:rPr>
+      </w:pPr>
+      <w:bookmarkStart w:id="2" w:name="_Hlk208876416"/>
+      <w:bookmarkEnd w:id="1"/>
+      <w:r>
+        <w:rPr>
+          <w:highlight w:val="yellow"/>
         </w:rPr>
         <w:t>À quel point détester vous Windows et Microsoft, et pourquoi?</w:t>
       </w:r>
@@ -190,12 +195,14 @@
           <w:numId w:val="1"/>
         </w:numPr>
         <w:rPr>
-          <w:highlight w:val="green"/>
-        </w:rPr>
-      </w:pPr>
-      <w:r>
-        <w:rPr>
-          <w:highlight w:val="green"/>
+          <w:highlight w:val="yellow"/>
+        </w:rPr>
+      </w:pPr>
+      <w:bookmarkStart w:id="3" w:name="_Hlk208876640"/>
+      <w:bookmarkEnd w:id="2"/>
+      <w:r>
+        <w:rPr>
+          <w:highlight w:val="yellow"/>
         </w:rPr>
         <w:t>Avez-vous remarqué des tendances au fil des années dans ce domaine (moins de postulations, personnes remplacées par l’IA, plus de jeune, travail en équipe…comment ça change au fil du temps)?</w:t>
       </w:r>
@@ -208,12 +215,14 @@
           <w:numId w:val="1"/>
         </w:numPr>
         <w:rPr>
-          <w:highlight w:val="green"/>
-        </w:rPr>
-      </w:pPr>
-      <w:r>
-        <w:rPr>
-          <w:highlight w:val="green"/>
+          <w:highlight w:val="yellow"/>
+        </w:rPr>
+      </w:pPr>
+      <w:bookmarkStart w:id="4" w:name="_Hlk208877194"/>
+      <w:bookmarkEnd w:id="3"/>
+      <w:r>
+        <w:rPr>
+          <w:highlight w:val="yellow"/>
         </w:rPr>
         <w:t>Recevez-vous souvent des plaintes?</w:t>
       </w:r>
@@ -226,12 +235,14 @@
           <w:numId w:val="1"/>
         </w:numPr>
         <w:rPr>
-          <w:highlight w:val="green"/>
-        </w:rPr>
-      </w:pPr>
-      <w:r>
-        <w:rPr>
-          <w:highlight w:val="green"/>
+          <w:highlight w:val="yellow"/>
+        </w:rPr>
+      </w:pPr>
+      <w:bookmarkStart w:id="5" w:name="_Hlk208877490"/>
+      <w:bookmarkEnd w:id="4"/>
+      <w:r>
+        <w:rPr>
+          <w:highlight w:val="yellow"/>
         </w:rPr>
         <w:t>Avez-vous des regrets dans votre carrière?</w:t>
       </w:r>
@@ -244,18 +255,19 @@
           <w:numId w:val="1"/>
         </w:numPr>
         <w:rPr>
-          <w:highlight w:val="green"/>
-        </w:rPr>
-      </w:pPr>
-      <w:bookmarkStart w:id="0" w:name="_GoBack"/>
-      <w:bookmarkEnd w:id="0"/>
-      <w:r>
-        <w:rPr>
-          <w:highlight w:val="green"/>
+          <w:highlight w:val="yellow"/>
+        </w:rPr>
+      </w:pPr>
+      <w:bookmarkStart w:id="6" w:name="_Hlk208877610"/>
+      <w:bookmarkEnd w:id="5"/>
+      <w:r>
+        <w:rPr>
+          <w:highlight w:val="yellow"/>
         </w:rPr>
         <w:t>Qu’aimez-vous le moins de votre travail?</w:t>
       </w:r>
     </w:p>
+    <w:bookmarkEnd w:id="6"/>
     <w:p>
       <w:pPr>
         <w:pStyle w:val="Paragraphedeliste"/>
@@ -273,7 +285,7 @@
 </file>
 
 <file path=word/numbering.xml><?xml version="1.0" encoding="utf-8"?>
-<w:numbering xmlns:wpc="http://schemas.microsoft.com/office/word/2010/wordprocessingCanvas" xmlns:cx="http://schemas.microsoft.com/office/drawing/2014/chartex" xmlns:cx1="http://schemas.microsoft.com/office/drawing/2015/9/8/chartex" xmlns:cx2="http://schemas.microsoft.com/office/drawing/2015/10/21/chartex" xmlns:cx3="http://schemas.microsoft.com/office/drawing/2016/5/9/chartex" xmlns:cx4="http://schemas.microsoft.com/office/drawing/2016/5/10/chartex" xmlns:cx5="http://schemas.microsoft.com/office/drawing/2016/5/11/chartex" xmlns:cx6="http://schemas.microsoft.com/office/drawing/2016/5/12/chartex" xmlns:cx7="http://schemas.microsoft.com/office/drawing/2016/5/13/chartex" xmlns:cx8="http://schemas.microsoft.com/office/drawing/2016/5/14/chartex" xmlns:mc="http://schemas.openxmlformats.org/markup-compatibility/2006" xmlns:aink="http://schemas.microsoft.com/office/drawing/2016/ink" xmlns:am3d="http://schemas.microsoft.com/office/drawing/2017/model3d" xmlns:o="urn:schemas-microsoft-com:office:office" xmlns:r="http://schemas.openxmlformats.org/officeDocument/2006/relationships" xmlns:m="http://schemas.openxmlformats.org/officeDocument/2006/math" xmlns:v="urn:schemas-microsoft-com:vml" xmlns:wp14="http://schemas.microsoft.com/office/word/2010/wordprocessingDrawing" xmlns:wp="http://schemas.openxmlformats.org/drawingml/2006/wordprocessingDrawing" xmlns:w10="urn:schemas-microsoft-com:office:word" xmlns:w="http://schemas.openxmlformats.org/wordprocessingml/2006/main" xmlns:w14="http://schemas.microsoft.com/office/word/2010/wordml" xmlns:w15="http://schemas.microsoft.com/office/word/2012/wordml" xmlns:w16cid="http://schemas.microsoft.com/office/word/2016/wordml/cid" xmlns:w16se="http://schemas.microsoft.com/office/word/2015/wordml/symex" xmlns:wpg="http://schemas.microsoft.com/office/word/2010/wordprocessingGroup" xmlns:wpi="http://schemas.microsoft.com/office/word/2010/wordprocessingInk" xmlns:wne="http://schemas.microsoft.com/office/word/2006/wordml" xmlns:wps="http://schemas.microsoft.com/office/word/2010/wordprocessingShape" mc:Ignorable="w14 w15 w16se w16cid wp14">
+<w:numbering xmlns:wpc="http://schemas.microsoft.com/office/word/2010/wordprocessingCanvas" xmlns:cx="http://schemas.microsoft.com/office/drawing/2014/chartex" xmlns:cx1="http://schemas.microsoft.com/office/drawing/2015/9/8/chartex" xmlns:cx2="http://schemas.microsoft.com/office/drawing/2015/10/21/chartex" xmlns:cx3="http://schemas.microsoft.com/office/drawing/2016/5/9/chartex" xmlns:cx4="http://schemas.microsoft.com/office/drawing/2016/5/10/chartex" xmlns:cx5="http://schemas.microsoft.com/office/drawing/2016/5/11/chartex" xmlns:cx6="http://schemas.microsoft.com/office/drawing/2016/5/12/chartex" xmlns:cx7="http://schemas.microsoft.com/office/drawing/2016/5/13/chartex" xmlns:cx8="http://schemas.microsoft.com/office/drawing/2016/5/14/chartex" xmlns:mc="http://schemas.openxmlformats.org/markup-compatibility/2006" xmlns:aink="http://schemas.microsoft.com/office/drawing/2016/ink" xmlns:am3d="http://schemas.microsoft.com/office/drawing/2017/model3d" xmlns:o="urn:schemas-microsoft-com:office:office" xmlns:oel="http://schemas.microsoft.com/office/2019/extlst" xmlns:r="http://schemas.openxmlformats.org/officeDocument/2006/relationships" xmlns:m="http://schemas.openxmlformats.org/officeDocument/2006/math" xmlns:v="urn:schemas-microsoft-com:vml" xmlns:wp14="http://schemas.microsoft.com/office/word/2010/wordprocessingDrawing" xmlns:wp="http://schemas.openxmlformats.org/drawingml/2006/wordprocessingDrawing" xmlns:w10="urn:schemas-microsoft-com:office:word" xmlns:w="http://schemas.openxmlformats.org/wordprocessingml/2006/main" xmlns:w14="http://schemas.microsoft.com/office/word/2010/wordml" xmlns:w15="http://schemas.microsoft.com/office/word/2012/wordml" xmlns:w16cex="http://schemas.microsoft.com/office/word/2018/wordml/cex" xmlns:w16cid="http://schemas.microsoft.com/office/word/2016/wordml/cid" xmlns:w16="http://schemas.microsoft.com/office/word/2018/wordml" xmlns:w16du="http://schemas.microsoft.com/office/word/2023/wordml/word16du" xmlns:w16sdtdh="http://schemas.microsoft.com/office/word/2020/wordml/sdtdatahash" xmlns:w16sdtfl="http://schemas.microsoft.com/office/word/2024/wordml/sdtformatlock" xmlns:w16se="http://schemas.microsoft.com/office/word/2015/wordml/symex" xmlns:wpg="http://schemas.microsoft.com/office/word/2010/wordprocessingGroup" xmlns:wpi="http://schemas.microsoft.com/office/word/2010/wordprocessingInk" xmlns:wne="http://schemas.microsoft.com/office/word/2006/wordml" xmlns:wps="http://schemas.microsoft.com/office/word/2010/wordprocessingShape" mc:Ignorable="w14 w15 w16se w16cid w16 w16cex w16sdtdh w16sdtfl w16du wp14">
   <w:abstractNum w:abstractNumId="0" w15:restartNumberingAfterBreak="0">
     <w:nsid w:val="0F13735F"/>
     <w:multiLevelType w:val="hybridMultilevel"/>
@@ -500,17 +512,17 @@
       </w:rPr>
     </w:lvl>
   </w:abstractNum>
-  <w:num w:numId="1">
+  <w:num w:numId="1" w16cid:durableId="1306277856">
     <w:abstractNumId w:val="1"/>
   </w:num>
-  <w:num w:numId="2">
+  <w:num w:numId="2" w16cid:durableId="1946302528">
     <w:abstractNumId w:val="0"/>
   </w:num>
 </w:numbering>
 </file>
 
 <file path=word/styles.xml><?xml version="1.0" encoding="utf-8"?>
-<w:styles xmlns:mc="http://schemas.openxmlformats.org/markup-compatibility/2006" xmlns:r="http://schemas.openxmlformats.org/officeDocument/2006/relationships" xmlns:w="http://schemas.openxmlformats.org/wordprocessingml/2006/main" xmlns:w14="http://schemas.microsoft.com/office/word/2010/wordml" xmlns:w15="http://schemas.microsoft.com/office/word/2012/wordml" xmlns:w16cid="http://schemas.microsoft.com/office/word/2016/wordml/cid" xmlns:w16se="http://schemas.microsoft.com/office/word/2015/wordml/symex" mc:Ignorable="w14 w15 w16se w16cid">
+<w:styles xmlns:mc="http://schemas.openxmlformats.org/markup-compatibility/2006" xmlns:r="http://schemas.openxmlformats.org/officeDocument/2006/relationships" xmlns:w="http://schemas.openxmlformats.org/wordprocessingml/2006/main" xmlns:w14="http://schemas.microsoft.com/office/word/2010/wordml" xmlns:w15="http://schemas.microsoft.com/office/word/2012/wordml" xmlns:w16cex="http://schemas.microsoft.com/office/word/2018/wordml/cex" xmlns:w16cid="http://schemas.microsoft.com/office/word/2016/wordml/cid" xmlns:w16="http://schemas.microsoft.com/office/word/2018/wordml" xmlns:w16du="http://schemas.microsoft.com/office/word/2023/wordml/word16du" xmlns:w16sdtdh="http://schemas.microsoft.com/office/word/2020/wordml/sdtdatahash" xmlns:w16sdtfl="http://schemas.microsoft.com/office/word/2024/wordml/sdtformatlock" xmlns:w16se="http://schemas.microsoft.com/office/word/2015/wordml/symex" mc:Ignorable="w14 w15 w16se w16cid w16 w16cex w16sdtdh w16sdtfl w16du">
   <w:docDefaults>
     <w:rPrDefault>
       <w:rPr>
@@ -526,7 +538,7 @@
       </w:pPr>
     </w:pPrDefault>
   </w:docDefaults>
-  <w:latentStyles w:defLockedState="0" w:defUIPriority="99" w:defSemiHidden="0" w:defUnhideWhenUsed="0" w:defQFormat="0" w:count="375">
+  <w:latentStyles w:defLockedState="0" w:defUIPriority="99" w:defSemiHidden="0" w:defUnhideWhenUsed="0" w:defQFormat="0" w:count="376">
     <w:lsdException w:name="Normal" w:uiPriority="0" w:qFormat="1"/>
     <w:lsdException w:name="heading 1" w:uiPriority="9" w:qFormat="1"/>
     <w:lsdException w:name="heading 2" w:semiHidden="1" w:uiPriority="9" w:unhideWhenUsed="1" w:qFormat="1"/>
@@ -902,6 +914,7 @@
     <w:lsdException w:name="Smart Hyperlink" w:semiHidden="1" w:unhideWhenUsed="1"/>
     <w:lsdException w:name="Hashtag" w:semiHidden="1" w:unhideWhenUsed="1"/>
     <w:lsdException w:name="Unresolved Mention" w:semiHidden="1" w:unhideWhenUsed="1"/>
+    <w:lsdException w:name="Smart Link" w:semiHidden="1" w:unhideWhenUsed="1"/>
   </w:latentStyles>
   <w:style w:type="paragraph" w:default="1" w:styleId="Normal">
     <w:name w:val="Normal"/>
@@ -1208,4 +1221,16 @@
     </a:ext>
   </a:extLst>
 </a:theme>
+</file>
+
+<file path=customXml/item1.xml><?xml version="1.0" encoding="utf-8"?>
+<b:Sources xmlns:b="http://schemas.openxmlformats.org/officeDocument/2006/bibliography" xmlns="http://schemas.openxmlformats.org/officeDocument/2006/bibliography" SelectedStyle="\APASixthEditionOfficeOnline.xsl" StyleName="APA" Version="6"/>
+</file>
+
+<file path=customXml/itemProps1.xml><?xml version="1.0" encoding="utf-8"?>
+<ds:datastoreItem xmlns:ds="http://schemas.openxmlformats.org/officeDocument/2006/customXml" ds:itemID="{3FD089A2-1AEB-4E07-B71E-E2EA94F97199}">
+  <ds:schemaRefs>
+    <ds:schemaRef ds:uri="http://schemas.openxmlformats.org/officeDocument/2006/bibliography"/>
+  </ds:schemaRefs>
+</ds:datastoreItem>
 </file>
</xml_diff>